<commit_message>
Documentation added architecture diagram and export to pdf
</commit_message>
<xml_diff>
--- a/CS 172_Project/Documentation/CS172 Crawler Project Part A Report.docx
+++ b/CS 172_Project/Documentation/CS172 Crawler Project Part A Report.docx
@@ -5,6 +5,7 @@
     <w:p>
       <w:pPr>
         <w:pStyle w:val="Title"/>
+        <w:jc w:val="center"/>
       </w:pPr>
       <w:r>
         <w:t xml:space="preserve">CS172 </w:t>
@@ -189,8 +190,14 @@
           <w:ilvl w:val="0"/>
           <w:numId w:val="3"/>
         </w:numPr>
-      </w:pPr>
-      <w:r>
+        <w:rPr>
+          <w:rFonts w:ascii="Calibri" w:hAnsi="Calibri"/>
+        </w:rPr>
+      </w:pPr>
+      <w:r>
+        <w:rPr>
+          <w:rFonts w:ascii="Calibri" w:hAnsi="Calibri"/>
+        </w:rPr>
         <w:t>The crawler prompts the user for the number of files to be written to and the size of each file. The current default values are 1 10MB file.</w:t>
       </w:r>
     </w:p>
@@ -201,30 +208,54 @@
           <w:ilvl w:val="0"/>
           <w:numId w:val="3"/>
         </w:numPr>
-      </w:pPr>
-      <w:r>
+        <w:rPr>
+          <w:rFonts w:ascii="Calibri" w:hAnsi="Calibri"/>
+        </w:rPr>
+      </w:pPr>
+      <w:r>
+        <w:rPr>
+          <w:rFonts w:ascii="Calibri" w:hAnsi="Calibri"/>
+        </w:rPr>
         <w:t>The files are created</w:t>
       </w:r>
       <w:r>
+        <w:rPr>
+          <w:rFonts w:ascii="Calibri" w:hAnsi="Calibri"/>
+        </w:rPr>
         <w:t xml:space="preserve">, </w:t>
       </w:r>
       <w:proofErr w:type="spellStart"/>
       <w:r>
+        <w:rPr>
+          <w:rFonts w:ascii="Calibri" w:hAnsi="Calibri"/>
+        </w:rPr>
         <w:t>statusQueue</w:t>
       </w:r>
       <w:proofErr w:type="spellEnd"/>
       <w:r>
+        <w:rPr>
+          <w:rFonts w:ascii="Calibri" w:hAnsi="Calibri"/>
+        </w:rPr>
         <w:t xml:space="preserve"> and </w:t>
       </w:r>
       <w:proofErr w:type="spellStart"/>
       <w:r>
+        <w:rPr>
+          <w:rFonts w:ascii="Calibri" w:hAnsi="Calibri"/>
+        </w:rPr>
         <w:t>json</w:t>
       </w:r>
       <w:r>
+        <w:rPr>
+          <w:rFonts w:ascii="Calibri" w:hAnsi="Calibri"/>
+        </w:rPr>
         <w:t>Queue</w:t>
       </w:r>
       <w:proofErr w:type="spellEnd"/>
       <w:r>
+        <w:rPr>
+          <w:rFonts w:ascii="Calibri" w:hAnsi="Calibri"/>
+        </w:rPr>
         <w:t xml:space="preserve"> are initialized.</w:t>
       </w:r>
     </w:p>
@@ -235,8 +266,14 @@
           <w:ilvl w:val="0"/>
           <w:numId w:val="3"/>
         </w:numPr>
-      </w:pPr>
-      <w:r>
+        <w:rPr>
+          <w:rFonts w:ascii="Calibri" w:hAnsi="Calibri"/>
+        </w:rPr>
+      </w:pPr>
+      <w:r>
+        <w:rPr>
+          <w:rFonts w:ascii="Calibri" w:hAnsi="Calibri"/>
+        </w:rPr>
         <w:t>Multiple writers are created, one writer per file.</w:t>
       </w:r>
     </w:p>
@@ -247,8 +284,14 @@
           <w:ilvl w:val="0"/>
           <w:numId w:val="3"/>
         </w:numPr>
-      </w:pPr>
-      <w:r>
+        <w:rPr>
+          <w:rFonts w:ascii="Calibri" w:hAnsi="Calibri"/>
+        </w:rPr>
+      </w:pPr>
+      <w:r>
+        <w:rPr>
+          <w:rFonts w:ascii="Calibri" w:hAnsi="Calibri"/>
+        </w:rPr>
         <w:t>The full authentication key and token are initialized and validated with Twitter servers.</w:t>
       </w:r>
     </w:p>
@@ -259,31 +302,58 @@
           <w:ilvl w:val="0"/>
           <w:numId w:val="3"/>
         </w:numPr>
-      </w:pPr>
-      <w:r>
+        <w:rPr>
+          <w:rFonts w:ascii="Calibri" w:hAnsi="Calibri"/>
+        </w:rPr>
+      </w:pPr>
+      <w:r>
+        <w:rPr>
+          <w:rFonts w:ascii="Calibri" w:hAnsi="Calibri"/>
+        </w:rPr>
         <w:t xml:space="preserve">A Twitter4j </w:t>
       </w:r>
       <w:proofErr w:type="spellStart"/>
       <w:r>
+        <w:rPr>
+          <w:rFonts w:ascii="Calibri" w:hAnsi="Calibri"/>
+        </w:rPr>
         <w:t>TwitterStream</w:t>
       </w:r>
       <w:proofErr w:type="spellEnd"/>
       <w:r>
+        <w:rPr>
+          <w:rFonts w:ascii="Calibri" w:hAnsi="Calibri"/>
+        </w:rPr>
         <w:t xml:space="preserve"> then samples and returns </w:t>
       </w:r>
       <w:r>
+        <w:rPr>
+          <w:rFonts w:ascii="Calibri" w:hAnsi="Calibri"/>
+        </w:rPr>
         <w:t xml:space="preserve">only </w:t>
       </w:r>
       <w:r>
+        <w:rPr>
+          <w:rFonts w:ascii="Calibri" w:hAnsi="Calibri"/>
+        </w:rPr>
         <w:t xml:space="preserve">Tweets with </w:t>
       </w:r>
       <w:r>
+        <w:rPr>
+          <w:rFonts w:ascii="Calibri" w:hAnsi="Calibri"/>
+        </w:rPr>
         <w:t xml:space="preserve">a </w:t>
       </w:r>
       <w:r>
+        <w:rPr>
+          <w:rFonts w:ascii="Calibri" w:hAnsi="Calibri"/>
+        </w:rPr>
         <w:t xml:space="preserve">geolocation </w:t>
       </w:r>
       <w:r>
+        <w:rPr>
+          <w:rFonts w:ascii="Calibri" w:hAnsi="Calibri"/>
+        </w:rPr>
         <w:t>tag.</w:t>
       </w:r>
     </w:p>
@@ -294,8 +364,14 @@
           <w:ilvl w:val="0"/>
           <w:numId w:val="3"/>
         </w:numPr>
-      </w:pPr>
-      <w:r>
+        <w:rPr>
+          <w:rFonts w:ascii="Calibri" w:hAnsi="Calibri"/>
+        </w:rPr>
+      </w:pPr>
+      <w:r>
+        <w:rPr>
+          <w:rFonts w:ascii="Calibri" w:hAnsi="Calibri"/>
+        </w:rPr>
         <w:t>If the Tweet contains a link, that link’s title is grabbed and stored.</w:t>
       </w:r>
     </w:p>
@@ -306,24 +382,42 @@
           <w:ilvl w:val="0"/>
           <w:numId w:val="3"/>
         </w:numPr>
-      </w:pPr>
-      <w:r>
+        <w:rPr>
+          <w:rFonts w:ascii="Calibri" w:hAnsi="Calibri"/>
+        </w:rPr>
+      </w:pPr>
+      <w:r>
+        <w:rPr>
+          <w:rFonts w:ascii="Calibri" w:hAnsi="Calibri"/>
+        </w:rPr>
         <w:t xml:space="preserve">Tweets returned by the </w:t>
       </w:r>
       <w:proofErr w:type="spellStart"/>
       <w:r>
+        <w:rPr>
+          <w:rFonts w:ascii="Calibri" w:hAnsi="Calibri"/>
+        </w:rPr>
         <w:t>TwitterStream</w:t>
       </w:r>
       <w:proofErr w:type="spellEnd"/>
       <w:r>
+        <w:rPr>
+          <w:rFonts w:ascii="Calibri" w:hAnsi="Calibri"/>
+        </w:rPr>
         <w:t xml:space="preserve"> producer are pushed onto </w:t>
       </w:r>
       <w:proofErr w:type="spellStart"/>
       <w:r>
+        <w:rPr>
+          <w:rFonts w:ascii="Calibri" w:hAnsi="Calibri"/>
+        </w:rPr>
         <w:t>statusQueue</w:t>
       </w:r>
       <w:proofErr w:type="spellEnd"/>
       <w:r>
+        <w:rPr>
+          <w:rFonts w:ascii="Calibri" w:hAnsi="Calibri"/>
+        </w:rPr>
         <w:t>.</w:t>
       </w:r>
     </w:p>
@@ -334,27 +428,48 @@
           <w:ilvl w:val="0"/>
           <w:numId w:val="3"/>
         </w:numPr>
-      </w:pPr>
-      <w:r>
+        <w:rPr>
+          <w:rFonts w:ascii="Calibri" w:hAnsi="Calibri"/>
+        </w:rPr>
+      </w:pPr>
+      <w:r>
+        <w:rPr>
+          <w:rFonts w:ascii="Calibri" w:hAnsi="Calibri"/>
+        </w:rPr>
         <w:t xml:space="preserve">The Tweets are then processed by multiple </w:t>
       </w:r>
       <w:proofErr w:type="spellStart"/>
       <w:r>
+        <w:rPr>
+          <w:rFonts w:ascii="Calibri" w:hAnsi="Calibri"/>
+        </w:rPr>
         <w:t>statusConsumers</w:t>
       </w:r>
       <w:proofErr w:type="spellEnd"/>
       <w:r>
+        <w:rPr>
+          <w:rFonts w:ascii="Calibri" w:hAnsi="Calibri"/>
+        </w:rPr>
         <w:t xml:space="preserve"> converting the raw data into a Tweet object, then converting it again into a predefined JSON format. The information is then pushed into </w:t>
       </w:r>
       <w:proofErr w:type="spellStart"/>
       <w:r>
+        <w:rPr>
+          <w:rFonts w:ascii="Calibri" w:hAnsi="Calibri"/>
+        </w:rPr>
         <w:t>json</w:t>
       </w:r>
       <w:r>
+        <w:rPr>
+          <w:rFonts w:ascii="Calibri" w:hAnsi="Calibri"/>
+        </w:rPr>
         <w:t>Queue</w:t>
       </w:r>
       <w:proofErr w:type="spellEnd"/>
       <w:r>
+        <w:rPr>
+          <w:rFonts w:ascii="Calibri" w:hAnsi="Calibri"/>
+        </w:rPr>
         <w:t>.</w:t>
       </w:r>
     </w:p>
@@ -365,32 +480,56 @@
           <w:ilvl w:val="0"/>
           <w:numId w:val="3"/>
         </w:numPr>
+        <w:rPr>
+          <w:rFonts w:ascii="Calibri" w:hAnsi="Calibri"/>
+        </w:rPr>
       </w:pPr>
       <w:proofErr w:type="spellStart"/>
       <w:proofErr w:type="gramStart"/>
       <w:r>
+        <w:rPr>
+          <w:rFonts w:ascii="Calibri" w:hAnsi="Calibri"/>
+        </w:rPr>
         <w:t>json</w:t>
       </w:r>
       <w:r>
+        <w:rPr>
+          <w:rFonts w:ascii="Calibri" w:hAnsi="Calibri"/>
+        </w:rPr>
         <w:t>Queue</w:t>
       </w:r>
       <w:proofErr w:type="spellEnd"/>
       <w:proofErr w:type="gramEnd"/>
       <w:r>
+        <w:rPr>
+          <w:rFonts w:ascii="Calibri" w:hAnsi="Calibri"/>
+        </w:rPr>
         <w:t xml:space="preserve"> is accessed by multiple </w:t>
       </w:r>
       <w:proofErr w:type="spellStart"/>
       <w:r>
+        <w:rPr>
+          <w:rFonts w:ascii="Calibri" w:hAnsi="Calibri"/>
+        </w:rPr>
         <w:t>jsonConsumers</w:t>
       </w:r>
       <w:proofErr w:type="spellEnd"/>
       <w:r>
+        <w:rPr>
+          <w:rFonts w:ascii="Calibri" w:hAnsi="Calibri"/>
+        </w:rPr>
         <w:t xml:space="preserve"> which handle</w:t>
       </w:r>
       <w:r>
+        <w:rPr>
+          <w:rFonts w:ascii="Calibri" w:hAnsi="Calibri"/>
+        </w:rPr>
         <w:t xml:space="preserve"> </w:t>
       </w:r>
       <w:r>
+        <w:rPr>
+          <w:rFonts w:ascii="Calibri" w:hAnsi="Calibri"/>
+        </w:rPr>
         <w:t>writing the JSON to the initialized files.</w:t>
       </w:r>
     </w:p>
@@ -401,11 +540,20 @@
           <w:ilvl w:val="0"/>
           <w:numId w:val="3"/>
         </w:numPr>
-      </w:pPr>
-      <w:r>
+        <w:rPr>
+          <w:rFonts w:ascii="Calibri" w:hAnsi="Calibri"/>
+        </w:rPr>
+      </w:pPr>
+      <w:r>
+        <w:rPr>
+          <w:rFonts w:ascii="Calibri" w:hAnsi="Calibri"/>
+        </w:rPr>
         <w:t>Steps 5-9</w:t>
       </w:r>
       <w:r>
+        <w:rPr>
+          <w:rFonts w:ascii="Calibri" w:hAnsi="Calibri"/>
+        </w:rPr>
         <w:t xml:space="preserve"> are repeated until each file reaches the defined file size.</w:t>
       </w:r>
     </w:p>
@@ -416,41 +564,74 @@
           <w:ilvl w:val="0"/>
           <w:numId w:val="3"/>
         </w:numPr>
-      </w:pPr>
-      <w:r>
+        <w:rPr>
+          <w:rFonts w:ascii="Calibri" w:hAnsi="Calibri"/>
+        </w:rPr>
+      </w:pPr>
+      <w:r>
+        <w:rPr>
+          <w:rFonts w:ascii="Calibri" w:hAnsi="Calibri"/>
+        </w:rPr>
         <w:t xml:space="preserve">The crawler </w:t>
       </w:r>
       <w:r>
+        <w:rPr>
+          <w:rFonts w:ascii="Calibri" w:hAnsi="Calibri"/>
+        </w:rPr>
         <w:t>stops</w:t>
       </w:r>
       <w:r>
+        <w:rPr>
+          <w:rFonts w:ascii="Calibri" w:hAnsi="Calibri"/>
+        </w:rPr>
         <w:t xml:space="preserve"> all </w:t>
       </w:r>
       <w:proofErr w:type="spellStart"/>
       <w:r>
+        <w:rPr>
+          <w:rFonts w:ascii="Calibri" w:hAnsi="Calibri"/>
+        </w:rPr>
         <w:t>jsonConsumers</w:t>
       </w:r>
       <w:proofErr w:type="spellEnd"/>
       <w:r>
+        <w:rPr>
+          <w:rFonts w:ascii="Calibri" w:hAnsi="Calibri"/>
+        </w:rPr>
         <w:t xml:space="preserve">, then stops </w:t>
       </w:r>
       <w:r>
+        <w:rPr>
+          <w:rFonts w:ascii="Calibri" w:hAnsi="Calibri"/>
+        </w:rPr>
         <w:t xml:space="preserve">the </w:t>
       </w:r>
       <w:proofErr w:type="spellStart"/>
       <w:r>
+        <w:rPr>
+          <w:rFonts w:ascii="Calibri" w:hAnsi="Calibri"/>
+        </w:rPr>
         <w:t>twitterStream</w:t>
       </w:r>
       <w:proofErr w:type="spellEnd"/>
       <w:r>
+        <w:rPr>
+          <w:rFonts w:ascii="Calibri" w:hAnsi="Calibri"/>
+        </w:rPr>
         <w:t xml:space="preserve"> producer, then </w:t>
       </w:r>
       <w:proofErr w:type="spellStart"/>
       <w:r>
+        <w:rPr>
+          <w:rFonts w:ascii="Calibri" w:hAnsi="Calibri"/>
+        </w:rPr>
         <w:t>statusConsumers</w:t>
       </w:r>
       <w:proofErr w:type="spellEnd"/>
       <w:r>
+        <w:rPr>
+          <w:rFonts w:ascii="Calibri" w:hAnsi="Calibri"/>
+        </w:rPr>
         <w:t>.</w:t>
       </w:r>
     </w:p>
@@ -461,11 +642,20 @@
           <w:ilvl w:val="0"/>
           <w:numId w:val="3"/>
         </w:numPr>
-      </w:pPr>
-      <w:r>
+        <w:rPr>
+          <w:rFonts w:ascii="Calibri" w:hAnsi="Calibri"/>
+        </w:rPr>
+      </w:pPr>
+      <w:r>
+        <w:rPr>
+          <w:rFonts w:ascii="Calibri" w:hAnsi="Calibri"/>
+        </w:rPr>
         <w:t>T</w:t>
       </w:r>
       <w:r>
+        <w:rPr>
+          <w:rFonts w:ascii="Calibri" w:hAnsi="Calibri"/>
+        </w:rPr>
         <w:t>he links to files are severed.</w:t>
       </w:r>
     </w:p>
@@ -479,18 +669,7 @@
         <w:rPr>
           <w:b/>
         </w:rPr>
-        <w:t>Architecture</w:t>
-      </w:r>
-    </w:p>
-    <w:p>
-      <w:r>
-        <w:t>Insert diagram here:</w:t>
-      </w:r>
-    </w:p>
-    <w:p>
-      <w:r>
-        <w:lastRenderedPageBreak/>
-        <w:t>Client &lt;-&gt; Streaming API &lt;-&gt; Twitter</w:t>
+        <w:br w:type="page"/>
       </w:r>
     </w:p>
     <w:p>
@@ -499,185 +678,14 @@
           <w:b/>
         </w:rPr>
       </w:pPr>
-      <w:r>
-        <w:rPr>
-          <w:b/>
-        </w:rPr>
-        <w:t>Crawling strategy</w:t>
-      </w:r>
-    </w:p>
-    <w:p>
-      <w:r>
-        <w:t xml:space="preserve">Twitter allows only a single connection </w:t>
-      </w:r>
-      <w:r>
-        <w:t>for each application. This denies the ability to create multiple connections to speed up data collection. However, due to the additional processing that needs to be done to convert stream data, steps have been taken to ensure no data is lost and each Tweet gets processed. All Tweets gathered are stored inside of queues that serve as buffers</w:t>
-      </w:r>
-      <w:r>
-        <w:t>. From these queues, multiple consumers continually monitor and process data.</w:t>
-      </w:r>
-    </w:p>
-    <w:p>
-      <w:pPr>
-        <w:rPr>
-          <w:b/>
-        </w:rPr>
-      </w:pPr>
-      <w:r>
-        <w:rPr>
-          <w:b/>
-        </w:rPr>
-        <w:t>Data Structures employed</w:t>
-      </w:r>
-    </w:p>
-    <w:p>
-      <w:proofErr w:type="spellStart"/>
-      <w:proofErr w:type="gramStart"/>
-      <w:r>
-        <w:t>statusQueue</w:t>
-      </w:r>
-      <w:proofErr w:type="spellEnd"/>
-      <w:proofErr w:type="gramEnd"/>
-      <w:r>
-        <w:t xml:space="preserve">: </w:t>
-      </w:r>
-      <w:r>
-        <w:t xml:space="preserve">stores parsed </w:t>
-      </w:r>
-      <w:r>
-        <w:t xml:space="preserve">raw stream data </w:t>
-      </w:r>
-    </w:p>
-    <w:p>
-      <w:proofErr w:type="spellStart"/>
-      <w:proofErr w:type="gramStart"/>
-      <w:r>
-        <w:t>json</w:t>
-      </w:r>
-      <w:r>
-        <w:t>Que</w:t>
-      </w:r>
-      <w:r>
-        <w:t>ue</w:t>
-      </w:r>
-      <w:proofErr w:type="spellEnd"/>
-      <w:proofErr w:type="gramEnd"/>
-      <w:r>
-        <w:t xml:space="preserve">: </w:t>
-      </w:r>
-      <w:r>
-        <w:t>stores data ready to be written to file</w:t>
-      </w:r>
-    </w:p>
-    <w:p>
-      <w:proofErr w:type="gramStart"/>
-      <w:r>
-        <w:t>class</w:t>
-      </w:r>
-      <w:proofErr w:type="gramEnd"/>
-      <w:r>
-        <w:t xml:space="preserve"> </w:t>
-      </w:r>
-      <w:r>
-        <w:t>Tweet: class used to store all relevant Tweet information including screenname,</w:t>
-      </w:r>
-      <w:r>
-        <w:t xml:space="preserve"> hashtags, link title, etc.</w:t>
-      </w:r>
-    </w:p>
-    <w:p>
-      <w:r>
-        <w:t>class Link: class used to store a link’s</w:t>
-      </w:r>
-      <w:r>
-        <w:t xml:space="preserve"> URL and title</w:t>
-      </w:r>
       <w:bookmarkStart w:id="0" w:name="_GoBack"/>
       <w:bookmarkEnd w:id="0"/>
-    </w:p>
-    <w:p>
-      <w:pPr>
-        <w:pStyle w:val="Heading1"/>
-        <w:rPr>
-          <w:rFonts w:asciiTheme="minorHAnsi" w:hAnsiTheme="minorHAnsi"/>
-        </w:rPr>
-      </w:pPr>
-      <w:r>
-        <w:t>Limitations</w:t>
-      </w:r>
-    </w:p>
-    <w:p>
-      <w:r>
-        <w:t>Steps have been taken to optimize the crawler data manipulation. Protection against program crashes has not been rigorously tested. Try/catch statements should handle the majority of potential issues.</w:t>
-      </w:r>
-      <w:r>
-        <w:t xml:space="preserve"> Additionally, only a low percentage of the Twitter population </w:t>
-      </w:r>
-      <w:proofErr w:type="spellStart"/>
-      <w:r>
-        <w:t>userbase</w:t>
-      </w:r>
-      <w:proofErr w:type="spellEnd"/>
-      <w:r>
-        <w:t xml:space="preserve"> uses the geolocation feature. The end result is that there are far less Tweets to process resulting in a reduced data accumulation rate of approximately 15 minutes for 10MB of Tweet data. This rate is variable dependent on the time of day.</w:t>
-      </w:r>
-    </w:p>
-    <w:p>
-      <w:pPr>
-        <w:pStyle w:val="Heading1"/>
-      </w:pPr>
-      <w:r>
-        <w:t>Usage instructions</w:t>
-      </w:r>
-    </w:p>
-    <w:p>
-      <w:r>
-        <w:t xml:space="preserve">Run crawler.bat. Tweets will be stored at “.\Tweets\tweet0.json”. Default parameters are 1 10MB file. </w:t>
-      </w:r>
-    </w:p>
-    <w:p>
-      <w:r>
-        <w:t xml:space="preserve">Alternatively, run TwitterGetter.jar </w:t>
-      </w:r>
-      <w:r>
-        <w:t>&lt;</w:t>
-      </w:r>
-      <w:proofErr w:type="spellStart"/>
-      <w:r>
-        <w:t>num</w:t>
-      </w:r>
-      <w:proofErr w:type="spellEnd"/>
-      <w:r>
-        <w:t>-files: 1&gt; &lt;</w:t>
-      </w:r>
-      <w:proofErr w:type="spellStart"/>
-      <w:r>
-        <w:t>bytesPerFile</w:t>
-      </w:r>
-      <w:proofErr w:type="spellEnd"/>
-      <w:r>
-        <w:t>: 10000000&gt;</w:t>
-      </w:r>
-    </w:p>
-    <w:p>
-      <w:pPr>
-        <w:pStyle w:val="Heading1"/>
-      </w:pPr>
-      <w:r>
-        <w:t>Screenshots</w:t>
-      </w:r>
-    </w:p>
-    <w:p>
-      <w:pPr>
+      <w:r>
         <w:rPr>
           <w:b/>
         </w:rPr>
-      </w:pPr>
-      <w:r>
-        <w:rPr>
-          <w:b/>
-        </w:rPr>
-        <w:t>Running In-progress</w:t>
+        <w:lastRenderedPageBreak/>
+        <w:t>Architecture</w:t>
       </w:r>
     </w:p>
     <w:p>
@@ -685,12 +693,11 @@
         <w:rPr>
           <w:noProof/>
         </w:rPr>
-        <w:lastRenderedPageBreak/>
         <w:drawing>
           <wp:inline distT="0" distB="0" distL="0" distR="0">
-            <wp:extent cx="5943600" cy="3000375"/>
-            <wp:effectExtent l="0" t="0" r="0" b="9525"/>
-            <wp:docPr id="1" name="Picture 1" descr="C:\Users\Jeff\Documents\GitHub\CS172\CS 172_Project\Documentation\Running.jpg"/>
+            <wp:extent cx="5934075" cy="1228725"/>
+            <wp:effectExtent l="0" t="0" r="9525" b="9525"/>
+            <wp:docPr id="7" name="Picture 7" descr="C:\Users\Jeff\Desktop\Architecture diagram.png"/>
             <wp:cNvGraphicFramePr>
               <a:graphicFrameLocks xmlns:a="http://schemas.openxmlformats.org/drawingml/2006/main" noChangeAspect="1"/>
             </wp:cNvGraphicFramePr>
@@ -698,7 +705,7 @@
               <a:graphicData uri="http://schemas.openxmlformats.org/drawingml/2006/picture">
                 <pic:pic xmlns:pic="http://schemas.openxmlformats.org/drawingml/2006/picture">
                   <pic:nvPicPr>
-                    <pic:cNvPr id="0" name="Picture 1" descr="C:\Users\Jeff\Documents\GitHub\CS172\CS 172_Project\Documentation\Running.jpg"/>
+                    <pic:cNvPr id="0" name="Picture 4" descr="C:\Users\Jeff\Desktop\Architecture diagram.png"/>
                     <pic:cNvPicPr>
                       <a:picLocks noChangeAspect="1" noChangeArrowheads="1"/>
                     </pic:cNvPicPr>
@@ -719,7 +726,7 @@
                   <pic:spPr bwMode="auto">
                     <a:xfrm>
                       <a:off x="0" y="0"/>
-                      <a:ext cx="5943600" cy="3000375"/>
+                      <a:ext cx="5934075" cy="1228725"/>
                     </a:xfrm>
                     <a:prstGeom prst="rect">
                       <a:avLst/>
@@ -746,7 +753,204 @@
         <w:rPr>
           <w:b/>
         </w:rPr>
-        <w:t>Completed</w:t>
+        <w:t>Crawling strategy</w:t>
+      </w:r>
+    </w:p>
+    <w:p>
+      <w:r>
+        <w:t xml:space="preserve">Twitter allows only a single connection </w:t>
+      </w:r>
+      <w:r>
+        <w:t>for each application. This denies the ability to create multiple connections to speed up data collection. However, due to the additional processing that needs to be done to convert stream data, steps have been taken to ensure no data is lost and each Tweet gets processed. All Tweets gathered are stored inside of queues that serve as buffers</w:t>
+      </w:r>
+      <w:r>
+        <w:t>. From these queues, multiple consumers continually monitor and process data.</w:t>
+      </w:r>
+    </w:p>
+    <w:p>
+      <w:pPr>
+        <w:rPr>
+          <w:b/>
+        </w:rPr>
+      </w:pPr>
+      <w:r>
+        <w:rPr>
+          <w:b/>
+        </w:rPr>
+        <w:t>Data Structures employed</w:t>
+      </w:r>
+    </w:p>
+    <w:p>
+      <w:proofErr w:type="spellStart"/>
+      <w:proofErr w:type="gramStart"/>
+      <w:r>
+        <w:t>statusQueue</w:t>
+      </w:r>
+      <w:proofErr w:type="spellEnd"/>
+      <w:proofErr w:type="gramEnd"/>
+      <w:r>
+        <w:t xml:space="preserve">: </w:t>
+      </w:r>
+      <w:r>
+        <w:t xml:space="preserve">stores parsed </w:t>
+      </w:r>
+      <w:r>
+        <w:t xml:space="preserve">raw stream data </w:t>
+      </w:r>
+    </w:p>
+    <w:p>
+      <w:proofErr w:type="spellStart"/>
+      <w:proofErr w:type="gramStart"/>
+      <w:r>
+        <w:t>json</w:t>
+      </w:r>
+      <w:r>
+        <w:t>Que</w:t>
+      </w:r>
+      <w:r>
+        <w:t>ue</w:t>
+      </w:r>
+      <w:proofErr w:type="spellEnd"/>
+      <w:proofErr w:type="gramEnd"/>
+      <w:r>
+        <w:t xml:space="preserve">: </w:t>
+      </w:r>
+      <w:r>
+        <w:t>stores data ready to be written to file</w:t>
+      </w:r>
+    </w:p>
+    <w:p>
+      <w:proofErr w:type="gramStart"/>
+      <w:r>
+        <w:t>class</w:t>
+      </w:r>
+      <w:proofErr w:type="gramEnd"/>
+      <w:r>
+        <w:t xml:space="preserve"> </w:t>
+      </w:r>
+      <w:r>
+        <w:t>Tweet: class used to store all relevant Tweet information including screenname,</w:t>
+      </w:r>
+      <w:r>
+        <w:t xml:space="preserve"> hashtags, link title, etc.</w:t>
+      </w:r>
+    </w:p>
+    <w:p>
+      <w:proofErr w:type="gramStart"/>
+      <w:r>
+        <w:t>class</w:t>
+      </w:r>
+      <w:proofErr w:type="gramEnd"/>
+      <w:r>
+        <w:t xml:space="preserve"> Link: class used to store a link’s</w:t>
+      </w:r>
+      <w:r>
+        <w:t xml:space="preserve"> URL and title</w:t>
+      </w:r>
+    </w:p>
+    <w:p>
+      <w:pPr>
+        <w:pStyle w:val="Heading1"/>
+        <w:rPr>
+          <w:rFonts w:asciiTheme="minorHAnsi" w:hAnsiTheme="minorHAnsi"/>
+        </w:rPr>
+      </w:pPr>
+      <w:r>
+        <w:t>Limitations</w:t>
+      </w:r>
+    </w:p>
+    <w:p>
+      <w:r>
+        <w:t>Steps have been taken to optimize the crawler data manipulation. Protection against program crashes has not been rigorously tested. Try/catch statements should handle the majority of potential issues.</w:t>
+      </w:r>
+      <w:r>
+        <w:t xml:space="preserve"> Additionally, only a low percentage of the Twitter population </w:t>
+      </w:r>
+      <w:proofErr w:type="spellStart"/>
+      <w:r>
+        <w:t>userbase</w:t>
+      </w:r>
+      <w:proofErr w:type="spellEnd"/>
+      <w:r>
+        <w:t xml:space="preserve"> uses the geolocation feature. The end result is that there are far less Tweets to process resulting in a reduced data accumulation rate of approximately 15 minutes for 10MB of Tweet data. This rate is variable dependent on the time of day.</w:t>
+      </w:r>
+    </w:p>
+    <w:p>
+      <w:pPr>
+        <w:pStyle w:val="Heading1"/>
+      </w:pPr>
+      <w:r>
+        <w:t>Usage instructions</w:t>
+      </w:r>
+    </w:p>
+    <w:p>
+      <w:r>
+        <w:t xml:space="preserve">Run crawler.bat. Tweets will be stored at “.\Tweets\tweet0.json”. Default parameters are 1 10MB file. </w:t>
+      </w:r>
+    </w:p>
+    <w:p>
+      <w:r>
+        <w:t xml:space="preserve">Alternatively, run </w:t>
+      </w:r>
+      <w:r>
+        <w:t>.\</w:t>
+      </w:r>
+      <w:r>
+        <w:t xml:space="preserve">TwitterGetter.jar </w:t>
+      </w:r>
+      <w:r>
+        <w:t>&lt;</w:t>
+      </w:r>
+      <w:proofErr w:type="spellStart"/>
+      <w:r>
+        <w:t>num</w:t>
+      </w:r>
+      <w:proofErr w:type="spellEnd"/>
+      <w:r>
+        <w:t>-files: 1&gt; &lt;</w:t>
+      </w:r>
+      <w:proofErr w:type="spellStart"/>
+      <w:r>
+        <w:t>bytesPerFile</w:t>
+      </w:r>
+      <w:proofErr w:type="spellEnd"/>
+      <w:r>
+        <w:t>: 10000000&gt;</w:t>
+      </w:r>
+    </w:p>
+    <w:p>
+      <w:pPr>
+        <w:rPr>
+          <w:rFonts w:asciiTheme="majorHAnsi" w:eastAsiaTheme="majorEastAsia" w:hAnsiTheme="majorHAnsi" w:cstheme="majorBidi"/>
+          <w:color w:val="2E74B5" w:themeColor="accent1" w:themeShade="BF"/>
+          <w:sz w:val="32"/>
+          <w:szCs w:val="32"/>
+        </w:rPr>
+      </w:pPr>
+      <w:r>
+        <w:br w:type="page"/>
+      </w:r>
+    </w:p>
+    <w:p>
+      <w:pPr>
+        <w:pStyle w:val="Heading1"/>
+      </w:pPr>
+      <w:r>
+        <w:lastRenderedPageBreak/>
+        <w:t>Screenshots</w:t>
+      </w:r>
+    </w:p>
+    <w:p>
+      <w:pPr>
+        <w:rPr>
+          <w:b/>
+        </w:rPr>
+      </w:pPr>
+      <w:r>
+        <w:rPr>
+          <w:b/>
+        </w:rPr>
+        <w:t>Running In-progress</w:t>
       </w:r>
     </w:p>
     <w:p>
@@ -755,10 +959,10 @@
           <w:noProof/>
         </w:rPr>
         <w:drawing>
-          <wp:inline distT="0" distB="0" distL="0" distR="0" wp14:anchorId="78DA3D6F" wp14:editId="6773B39F">
+          <wp:inline distT="0" distB="0" distL="0" distR="0">
             <wp:extent cx="5943600" cy="3000375"/>
             <wp:effectExtent l="0" t="0" r="0" b="9525"/>
-            <wp:docPr id="3" name="Picture 3" descr="C:\Users\Jeff\Documents\GitHub\CS172\CS 172_Project\Documentation\Completed.jpg"/>
+            <wp:docPr id="1" name="Picture 1" descr="C:\Users\Jeff\Documents\GitHub\CS172\CS 172_Project\Documentation\Running.jpg"/>
             <wp:cNvGraphicFramePr>
               <a:graphicFrameLocks xmlns:a="http://schemas.openxmlformats.org/drawingml/2006/main" noChangeAspect="1"/>
             </wp:cNvGraphicFramePr>
@@ -766,7 +970,7 @@
               <a:graphicData uri="http://schemas.openxmlformats.org/drawingml/2006/picture">
                 <pic:pic xmlns:pic="http://schemas.openxmlformats.org/drawingml/2006/picture">
                   <pic:nvPicPr>
-                    <pic:cNvPr id="0" name="Picture 3" descr="C:\Users\Jeff\Documents\GitHub\CS172\CS 172_Project\Documentation\Completed.jpg"/>
+                    <pic:cNvPr id="0" name="Picture 1" descr="C:\Users\Jeff\Documents\GitHub\CS172\CS 172_Project\Documentation\Running.jpg"/>
                     <pic:cNvPicPr>
                       <a:picLocks noChangeAspect="1" noChangeArrowheads="1"/>
                     </pic:cNvPicPr>
@@ -814,6 +1018,74 @@
         <w:rPr>
           <w:b/>
         </w:rPr>
+        <w:t>Completed</w:t>
+      </w:r>
+    </w:p>
+    <w:p>
+      <w:r>
+        <w:rPr>
+          <w:noProof/>
+        </w:rPr>
+        <w:drawing>
+          <wp:inline distT="0" distB="0" distL="0" distR="0" wp14:anchorId="78DA3D6F" wp14:editId="6773B39F">
+            <wp:extent cx="5943600" cy="3000375"/>
+            <wp:effectExtent l="0" t="0" r="0" b="9525"/>
+            <wp:docPr id="3" name="Picture 3" descr="C:\Users\Jeff\Documents\GitHub\CS172\CS 172_Project\Documentation\Completed.jpg"/>
+            <wp:cNvGraphicFramePr>
+              <a:graphicFrameLocks xmlns:a="http://schemas.openxmlformats.org/drawingml/2006/main" noChangeAspect="1"/>
+            </wp:cNvGraphicFramePr>
+            <a:graphic xmlns:a="http://schemas.openxmlformats.org/drawingml/2006/main">
+              <a:graphicData uri="http://schemas.openxmlformats.org/drawingml/2006/picture">
+                <pic:pic xmlns:pic="http://schemas.openxmlformats.org/drawingml/2006/picture">
+                  <pic:nvPicPr>
+                    <pic:cNvPr id="0" name="Picture 3" descr="C:\Users\Jeff\Documents\GitHub\CS172\CS 172_Project\Documentation\Completed.jpg"/>
+                    <pic:cNvPicPr>
+                      <a:picLocks noChangeAspect="1" noChangeArrowheads="1"/>
+                    </pic:cNvPicPr>
+                  </pic:nvPicPr>
+                  <pic:blipFill>
+                    <a:blip r:embed="rId7">
+                      <a:extLst>
+                        <a:ext uri="{28A0092B-C50C-407E-A947-70E740481C1C}">
+                          <a14:useLocalDpi xmlns:a14="http://schemas.microsoft.com/office/drawing/2010/main" val="0"/>
+                        </a:ext>
+                      </a:extLst>
+                    </a:blip>
+                    <a:srcRect/>
+                    <a:stretch>
+                      <a:fillRect/>
+                    </a:stretch>
+                  </pic:blipFill>
+                  <pic:spPr bwMode="auto">
+                    <a:xfrm>
+                      <a:off x="0" y="0"/>
+                      <a:ext cx="5943600" cy="3000375"/>
+                    </a:xfrm>
+                    <a:prstGeom prst="rect">
+                      <a:avLst/>
+                    </a:prstGeom>
+                    <a:noFill/>
+                    <a:ln>
+                      <a:noFill/>
+                    </a:ln>
+                  </pic:spPr>
+                </pic:pic>
+              </a:graphicData>
+            </a:graphic>
+          </wp:inline>
+        </w:drawing>
+      </w:r>
+    </w:p>
+    <w:p>
+      <w:pPr>
+        <w:rPr>
+          <w:b/>
+        </w:rPr>
+      </w:pPr>
+      <w:r>
+        <w:rPr>
+          <w:b/>
+        </w:rPr>
         <w:t>10MB File</w:t>
       </w:r>
     </w:p>
@@ -841,7 +1113,7 @@
                     </pic:cNvPicPr>
                   </pic:nvPicPr>
                   <pic:blipFill>
-                    <a:blip r:embed="rId7">
+                    <a:blip r:embed="rId8">
                       <a:extLst>
                         <a:ext uri="{28A0092B-C50C-407E-A947-70E740481C1C}">
                           <a14:useLocalDpi xmlns:a14="http://schemas.microsoft.com/office/drawing/2010/main" val="0"/>

</xml_diff>